<commit_message>
added training set accuracy graph
</commit_message>
<xml_diff>
--- a/test_log.docx
+++ b/test_log.docx
@@ -9,6 +9,9 @@
     </w:p>
     <w:p>
       <w:r>
+        <w:rPr>
+          <w:noProof/>
+        </w:rPr>
         <w:drawing>
           <wp:inline distT="0" distB="0" distL="0" distR="0" wp14:anchorId="61FD7415" wp14:editId="1FE3362C">
             <wp:extent cx="2247736" cy="1685925"/>
@@ -58,6 +61,9 @@
     </w:p>
     <w:p>
       <w:r>
+        <w:rPr>
+          <w:noProof/>
+        </w:rPr>
         <w:drawing>
           <wp:inline distT="0" distB="0" distL="0" distR="0" wp14:anchorId="360B972E" wp14:editId="791D5DED">
             <wp:extent cx="1183229" cy="2180493"/>
@@ -102,6 +108,9 @@
         </w:drawing>
       </w:r>
       <w:r>
+        <w:rPr>
+          <w:noProof/>
+        </w:rPr>
         <w:drawing>
           <wp:inline distT="0" distB="0" distL="0" distR="0" wp14:anchorId="38AA1273" wp14:editId="4556CEA3">
             <wp:extent cx="1191627" cy="2168668"/>
@@ -146,6 +155,9 @@
         </w:drawing>
       </w:r>
       <w:r>
+        <w:rPr>
+          <w:noProof/>
+        </w:rPr>
         <w:drawing>
           <wp:inline distT="0" distB="0" distL="0" distR="0" wp14:anchorId="62B849FE" wp14:editId="6D234878">
             <wp:extent cx="1182067" cy="2172838"/>
@@ -207,6 +219,9 @@
     </w:p>
     <w:p>
       <w:r>
+        <w:rPr>
+          <w:noProof/>
+        </w:rPr>
         <w:drawing>
           <wp:inline distT="0" distB="0" distL="0" distR="0" wp14:anchorId="3EC4BDBF" wp14:editId="0125BA0E">
             <wp:extent cx="1136644" cy="2115820"/>
@@ -251,6 +266,9 @@
         </w:drawing>
       </w:r>
       <w:r>
+        <w:rPr>
+          <w:noProof/>
+        </w:rPr>
         <w:drawing>
           <wp:inline distT="0" distB="0" distL="0" distR="0" wp14:anchorId="57E0B053" wp14:editId="316C21A8">
             <wp:extent cx="1152676" cy="2113691"/>
@@ -295,6 +313,9 @@
         </w:drawing>
       </w:r>
       <w:r>
+        <w:rPr>
+          <w:noProof/>
+        </w:rPr>
         <w:drawing>
           <wp:inline distT="0" distB="0" distL="0" distR="0" wp14:anchorId="7A0463CB" wp14:editId="007A1878">
             <wp:extent cx="1132107" cy="2112863"/>
@@ -342,19 +363,7 @@
     <w:p>
       <w:r>
         <w:lastRenderedPageBreak/>
-        <w:t>[</w:t>
-      </w:r>
-      <w:r>
-        <w:t>4</w:t>
-      </w:r>
-      <w:r>
-        <w:t>] 09/01: Vanilla GAN 28x28, g_conv_dim=</w:t>
-      </w:r>
-      <w:r>
-        <w:t>20</w:t>
-      </w:r>
-      <w:r>
-        <w:t>, d_conv_dim=64, niter=50, niter_decay=400, batch_size=64.</w:t>
+        <w:t>[4] 09/01: Vanilla GAN 28x28, g_conv_dim=20, d_conv_dim=64, niter=50, niter_decay=400, batch_size=64.</w:t>
       </w:r>
     </w:p>
     <w:p>
@@ -370,6 +379,9 @@
         </w:rPr>
       </w:pPr>
       <w:r>
+        <w:rPr>
+          <w:noProof/>
+        </w:rPr>
         <w:drawing>
           <wp:inline distT="0" distB="0" distL="0" distR="0" wp14:anchorId="51DD275C" wp14:editId="64482CCD">
             <wp:extent cx="1233388" cy="2239240"/>
@@ -414,6 +426,9 @@
         </w:drawing>
       </w:r>
       <w:r>
+        <w:rPr>
+          <w:noProof/>
+        </w:rPr>
         <w:drawing>
           <wp:inline distT="0" distB="0" distL="0" distR="0" wp14:anchorId="7F859643" wp14:editId="7C7B3B33">
             <wp:extent cx="1225865" cy="2247900"/>
@@ -458,6 +473,9 @@
         </w:drawing>
       </w:r>
       <w:r>
+        <w:rPr>
+          <w:noProof/>
+        </w:rPr>
         <w:drawing>
           <wp:inline distT="0" distB="0" distL="0" distR="0" wp14:anchorId="7E059FB7" wp14:editId="3B9A6B28">
             <wp:extent cx="1208839" cy="2238902"/>
@@ -505,15 +523,15 @@
     <w:p>
       <w:pPr>
         <w:rPr>
-          <w:rFonts w:eastAsia="PMingLiU" w:hint="eastAsia"/>
-          <w:lang w:eastAsia="zh-TW"/>
-        </w:rPr>
-      </w:pPr>
-      <w:r>
-        <w:rPr>
           <w:rFonts w:eastAsia="PMingLiU"/>
           <w:lang w:eastAsia="zh-TW"/>
         </w:rPr>
+      </w:pPr>
+      <w:r>
+        <w:rPr>
+          <w:rFonts w:eastAsia="PMingLiU"/>
+          <w:lang w:eastAsia="zh-TW"/>
+        </w:rPr>
         <w:t>Still need d_conv_dim &gt; g_conv_dim for the reason in [3] but concern about the network getting too large to train. Try decreasing d_conv_dim</w:t>
       </w:r>
     </w:p>
@@ -530,28 +548,19 @@
         <w:t xml:space="preserve">[5] </w:t>
       </w:r>
       <w:r>
-        <w:t>09/01: Vanilla GAN 28x28, g_conv_dim=</w:t>
-      </w:r>
-      <w:r>
-        <w:t>32</w:t>
-      </w:r>
-      <w:r>
-        <w:t>, d_conv_dim=</w:t>
-      </w:r>
-      <w:r>
-        <w:t>48</w:t>
-      </w:r>
-      <w:r>
-        <w:t>, niter=50, niter_decay=400, batch_size=64.</w:t>
-      </w:r>
-    </w:p>
-    <w:p>
-      <w:pPr>
-        <w:rPr>
-          <w:lang w:val="en-US"/>
-        </w:rPr>
-      </w:pPr>
-      <w:r>
+        <w:t>09/01: Vanilla GAN 28x28, g_conv_dim=32, d_conv_dim=48, niter=50, niter_decay=400, batch_size=64.</w:t>
+      </w:r>
+    </w:p>
+    <w:p>
+      <w:pPr>
+        <w:rPr>
+          <w:lang w:val="en-US"/>
+        </w:rPr>
+      </w:pPr>
+      <w:r>
+        <w:rPr>
+          <w:noProof/>
+        </w:rPr>
         <w:drawing>
           <wp:inline distT="0" distB="0" distL="0" distR="0" wp14:anchorId="538CDC22" wp14:editId="560ABC80">
             <wp:extent cx="1295400" cy="2436286"/>
@@ -597,6 +606,7 @@
       </w:r>
       <w:r>
         <w:rPr>
+          <w:noProof/>
           <w:lang w:val="en-US"/>
         </w:rPr>
         <w:drawing>
@@ -644,6 +654,7 @@
       </w:r>
       <w:r>
         <w:rPr>
+          <w:noProof/>
           <w:lang w:val="en-US"/>
         </w:rPr>
         <w:drawing>
@@ -737,6 +748,7 @@
       </w:pPr>
       <w:r>
         <w:rPr>
+          <w:noProof/>
           <w:lang w:val="en-US"/>
         </w:rPr>
         <w:lastRenderedPageBreak/>
@@ -785,6 +797,7 @@
       </w:r>
       <w:r>
         <w:rPr>
+          <w:noProof/>
           <w:lang w:val="en-US"/>
         </w:rPr>
         <w:drawing>
@@ -832,6 +845,7 @@
       </w:r>
       <w:r>
         <w:rPr>
+          <w:noProof/>
           <w:lang w:val="en-US"/>
         </w:rPr>
         <w:drawing>
@@ -901,37 +915,7 @@
         <w:rPr>
           <w:lang w:val="en-US"/>
         </w:rPr>
-        <w:t xml:space="preserve">[7] </w:t>
-      </w:r>
-      <w:r>
-        <w:rPr>
-          <w:lang w:val="en-US"/>
-        </w:rPr>
-        <w:t>09/01: Vanilla GAN 28x28, g_conv_dim=3</w:t>
-      </w:r>
-      <w:r>
-        <w:rPr>
-          <w:lang w:val="en-US"/>
-        </w:rPr>
-        <w:t>6</w:t>
-      </w:r>
-      <w:r>
-        <w:rPr>
-          <w:lang w:val="en-US"/>
-        </w:rPr>
-        <w:t>, d_conv_dim=</w:t>
-      </w:r>
-      <w:r>
-        <w:rPr>
-          <w:lang w:val="en-US"/>
-        </w:rPr>
-        <w:t>64</w:t>
-      </w:r>
-      <w:r>
-        <w:rPr>
-          <w:lang w:val="en-US"/>
-        </w:rPr>
-        <w:t>, niter=70, niter_decay=700, batch_size=64.</w:t>
+        <w:t>[7] 09/01: Vanilla GAN 28x28, g_conv_dim=36, d_conv_dim=64, niter=70, niter_decay=700, batch_size=64.</w:t>
       </w:r>
     </w:p>
     <w:p>
@@ -955,6 +939,7 @@
       </w:pPr>
       <w:r>
         <w:rPr>
+          <w:noProof/>
           <w:lang w:val="en-US"/>
         </w:rPr>
         <w:drawing>
@@ -1002,6 +987,7 @@
       </w:r>
       <w:r>
         <w:rPr>
+          <w:noProof/>
           <w:lang w:val="en-US"/>
         </w:rPr>
         <w:drawing>
@@ -1049,6 +1035,7 @@
       </w:r>
       <w:r>
         <w:rPr>
+          <w:noProof/>
           <w:lang w:val="en-US"/>
         </w:rPr>
         <w:drawing>
@@ -1118,55 +1105,7 @@
         <w:rPr>
           <w:lang w:val="en-US"/>
         </w:rPr>
-        <w:t>[</w:t>
-      </w:r>
-      <w:r>
-        <w:rPr>
-          <w:lang w:val="en-US"/>
-        </w:rPr>
-        <w:t>8</w:t>
-      </w:r>
-      <w:r>
-        <w:rPr>
-          <w:lang w:val="en-US"/>
-        </w:rPr>
-        <w:t>] 09/01: Vanilla GAN 28x28, g_conv_dim=36, d_conv_dim=</w:t>
-      </w:r>
-      <w:r>
-        <w:rPr>
-          <w:lang w:val="en-US"/>
-        </w:rPr>
-        <w:t>64</w:t>
-      </w:r>
-      <w:r>
-        <w:rPr>
-          <w:lang w:val="en-US"/>
-        </w:rPr>
-        <w:t>, niter=</w:t>
-      </w:r>
-      <w:r>
-        <w:rPr>
-          <w:lang w:val="en-US"/>
-        </w:rPr>
-        <w:t>10</w:t>
-      </w:r>
-      <w:r>
-        <w:rPr>
-          <w:lang w:val="en-US"/>
-        </w:rPr>
-        <w:t>0, niter_decay=</w:t>
-      </w:r>
-      <w:r>
-        <w:rPr>
-          <w:lang w:val="en-US"/>
-        </w:rPr>
-        <w:t>12</w:t>
-      </w:r>
-      <w:r>
-        <w:rPr>
-          <w:lang w:val="en-US"/>
-        </w:rPr>
-        <w:t>00, batch_size=64.</w:t>
+        <w:t>[8] 09/01: Vanilla GAN 28x28, g_conv_dim=36, d_conv_dim=64, niter=100, niter_decay=1200, batch_size=64.</w:t>
       </w:r>
     </w:p>
     <w:p>
@@ -1190,6 +1129,7 @@
       </w:pPr>
       <w:r>
         <w:rPr>
+          <w:noProof/>
           <w:lang w:val="en-US"/>
         </w:rPr>
         <w:lastRenderedPageBreak/>
@@ -1238,6 +1178,7 @@
       </w:r>
       <w:r>
         <w:rPr>
+          <w:noProof/>
           <w:lang w:val="en-US"/>
         </w:rPr>
         <w:drawing>
@@ -1285,6 +1226,7 @@
       </w:r>
       <w:r>
         <w:rPr>
+          <w:noProof/>
           <w:lang w:val="en-US"/>
         </w:rPr>
         <w:drawing>
@@ -1354,43 +1296,7 @@
         <w:rPr>
           <w:lang w:val="en-US"/>
         </w:rPr>
-        <w:t xml:space="preserve">[9] </w:t>
-      </w:r>
-      <w:r>
-        <w:rPr>
-          <w:lang w:val="en-US"/>
-        </w:rPr>
-        <w:t>09/01: Vanilla GAN 28x28, g_conv_dim=36, d_conv_dim=64, niter=</w:t>
-      </w:r>
-      <w:r>
-        <w:rPr>
-          <w:lang w:val="en-US"/>
-        </w:rPr>
-        <w:t>60</w:t>
-      </w:r>
-      <w:r>
-        <w:rPr>
-          <w:lang w:val="en-US"/>
-        </w:rPr>
-        <w:t>, niter_decay=</w:t>
-      </w:r>
-      <w:r>
-        <w:rPr>
-          <w:lang w:val="en-US"/>
-        </w:rPr>
-        <w:t>600</w:t>
-      </w:r>
-      <w:r>
-        <w:rPr>
-          <w:lang w:val="en-US"/>
-        </w:rPr>
-        <w:t>, batch_size=64</w:t>
-      </w:r>
-      <w:r>
-        <w:rPr>
-          <w:lang w:val="en-US"/>
-        </w:rPr>
-        <w:t>, which_model_netG=resnet_9blocks.</w:t>
+        <w:t>[9] 09/01: Vanilla GAN 28x28, g_conv_dim=36, d_conv_dim=64, niter=60, niter_decay=600, batch_size=64, which_model_netG=resnet_9blocks.</w:t>
       </w:r>
     </w:p>
     <w:p>
@@ -1414,6 +1320,7 @@
       </w:pPr>
       <w:r>
         <w:rPr>
+          <w:noProof/>
           <w:lang w:val="en-US"/>
         </w:rPr>
         <w:drawing>
@@ -1461,6 +1368,7 @@
       </w:r>
       <w:r>
         <w:rPr>
+          <w:noProof/>
           <w:lang w:val="en-US"/>
         </w:rPr>
         <w:drawing>
@@ -1508,6 +1416,7 @@
       </w:r>
       <w:r>
         <w:rPr>
+          <w:noProof/>
           <w:lang w:val="en-US"/>
         </w:rPr>
         <w:drawing>
@@ -1577,13 +1486,7 @@
         <w:rPr>
           <w:lang w:val="en-US"/>
         </w:rPr>
-        <w:t>[10</w:t>
-      </w:r>
-      <w:r>
-        <w:rPr>
-          <w:lang w:val="en-US"/>
-        </w:rPr>
-        <w:t>] 09/01: Vanilla GAN 28x28, g_conv_dim=36, d_conv_dim=64, niter=60, niter_decay=600, batch_size=64, which_model_netG=resnet_9blocks</w:t>
+        <w:t>[10] 09/01: Vanilla GAN 28x28, g_conv_dim=36, d_conv_dim=64, niter=60, niter_decay=600, batch_size=64, which_model_netG=resnet_9blocks</w:t>
       </w:r>
     </w:p>
     <w:p>
@@ -1607,6 +1510,7 @@
       </w:pPr>
       <w:r>
         <w:rPr>
+          <w:noProof/>
           <w:lang w:val="en-US"/>
         </w:rPr>
         <w:lastRenderedPageBreak/>
@@ -1655,6 +1559,7 @@
       </w:r>
       <w:r>
         <w:rPr>
+          <w:noProof/>
           <w:lang w:val="en-US"/>
         </w:rPr>
         <w:drawing>
@@ -1702,6 +1607,7 @@
       </w:r>
       <w:r>
         <w:rPr>
+          <w:noProof/>
           <w:lang w:val="en-US"/>
         </w:rPr>
         <w:drawing>
@@ -1758,43 +1664,7 @@
         <w:rPr>
           <w:lang w:val="en-US"/>
         </w:rPr>
-        <w:t>[11]</w:t>
-      </w:r>
-      <w:r>
-        <w:rPr>
-          <w:lang w:val="en-US"/>
-        </w:rPr>
-        <w:t xml:space="preserve"> 09/01: Vanilla GAN 28x28, g_conv_dim=</w:t>
-      </w:r>
-      <w:r>
-        <w:rPr>
-          <w:lang w:val="en-US"/>
-        </w:rPr>
-        <w:t>64</w:t>
-      </w:r>
-      <w:r>
-        <w:rPr>
-          <w:lang w:val="en-US"/>
-        </w:rPr>
-        <w:t>, d_conv_dim=64, niter=60, niter_decay=600, batch_size=</w:t>
-      </w:r>
-      <w:r>
-        <w:rPr>
-          <w:lang w:val="en-US"/>
-        </w:rPr>
-        <w:t>32</w:t>
-      </w:r>
-      <w:r>
-        <w:rPr>
-          <w:lang w:val="en-US"/>
-        </w:rPr>
-        <w:t>, which_model_netG=resnet_9blocks,</w:t>
-      </w:r>
-      <w:r>
-        <w:rPr>
-          <w:lang w:val="en-US"/>
-        </w:rPr>
-        <w:t xml:space="preserve"> D.use_sigmoid=True</w:t>
+        <w:t>[11] 09/01: Vanilla GAN 28x28, g_conv_dim=64, d_conv_dim=64, niter=60, niter_decay=600, batch_size=32, which_model_netG=resnet_9blocks, D.use_sigmoid=True</w:t>
       </w:r>
     </w:p>
     <w:p>
@@ -1818,6 +1688,7 @@
       </w:pPr>
       <w:r>
         <w:rPr>
+          <w:noProof/>
           <w:lang w:val="en-US"/>
         </w:rPr>
         <w:drawing>
@@ -1865,6 +1736,7 @@
       </w:r>
       <w:r>
         <w:rPr>
+          <w:noProof/>
           <w:lang w:val="en-US"/>
         </w:rPr>
         <w:drawing>
@@ -1912,6 +1784,7 @@
       </w:r>
       <w:r>
         <w:rPr>
+          <w:noProof/>
           <w:lang w:val="en-US"/>
         </w:rPr>
         <w:drawing>
@@ -1968,19 +1841,7 @@
         <w:rPr>
           <w:lang w:val="en-US"/>
         </w:rPr>
-        <w:t>[1</w:t>
-      </w:r>
-      <w:r>
-        <w:rPr>
-          <w:lang w:val="en-US"/>
-        </w:rPr>
-        <w:t>2</w:t>
-      </w:r>
-      <w:r>
-        <w:rPr>
-          <w:lang w:val="en-US"/>
-        </w:rPr>
-        <w:t>] 09/01: Vanilla GAN 28x28, g_conv_dim=</w:t>
+        <w:t>[12] 09/01: Vanilla GAN 28x28, g_conv_dim=</w:t>
       </w:r>
       <w:r>
         <w:rPr>
@@ -2024,17 +1885,16 @@
         </w:rPr>
         <w:t>, train G once every 2 iterations.</w:t>
       </w:r>
-      <w:bookmarkStart w:id="0" w:name="_GoBack"/>
-      <w:bookmarkEnd w:id="0"/>
-    </w:p>
-    <w:p>
-      <w:pPr>
-        <w:rPr>
-          <w:lang w:val="en-US"/>
-        </w:rPr>
-      </w:pPr>
-      <w:r>
-        <w:rPr>
+    </w:p>
+    <w:p>
+      <w:pPr>
+        <w:rPr>
+          <w:lang w:val="en-US"/>
+        </w:rPr>
+      </w:pPr>
+      <w:r>
+        <w:rPr>
+          <w:noProof/>
           <w:lang w:val="en-US"/>
         </w:rPr>
         <w:lastRenderedPageBreak/>
@@ -2083,6 +1943,7 @@
       </w:pPr>
       <w:r>
         <w:rPr>
+          <w:noProof/>
           <w:lang w:val="en-US"/>
         </w:rPr>
         <w:drawing>
@@ -2121,6 +1982,249 @@
           </wp:inline>
         </w:drawing>
       </w:r>
+    </w:p>
+    <w:p>
+      <w:pPr>
+        <w:rPr>
+          <w:lang w:val="en-US"/>
+        </w:rPr>
+      </w:pPr>
+      <w:r>
+        <w:rPr>
+          <w:lang w:val="en-US"/>
+        </w:rPr>
+        <w:lastRenderedPageBreak/>
+        <w:t>[13] 19/01: vanilla GAN. g_conv_dim=64, d_conv_dim=64, niter=1500, niter_decay=1500, batch_size=32, lr=0.0002, betas=(0.5, 0.999).</w:t>
+      </w:r>
+    </w:p>
+    <w:p>
+      <w:pPr>
+        <w:rPr>
+          <w:lang w:val="en-US"/>
+        </w:rPr>
+      </w:pPr>
+      <w:r>
+        <w:rPr>
+          <w:lang w:val="en-US"/>
+        </w:rPr>
+        <w:t>Result: 72.4% of test set classified correctly</w:t>
+      </w:r>
+    </w:p>
+    <w:p>
+      <w:pPr>
+        <w:rPr>
+          <w:lang w:val="en-US"/>
+        </w:rPr>
+      </w:pPr>
+      <w:r>
+        <w:rPr>
+          <w:lang w:val="en-US"/>
+        </w:rPr>
+        <w:drawing>
+          <wp:inline distT="0" distB="0" distL="0" distR="0" wp14:anchorId="7EDC5C47" wp14:editId="01AB8C5D">
+            <wp:extent cx="5334000" cy="8001000"/>
+            <wp:effectExtent l="0" t="0" r="0" b="0"/>
+            <wp:docPr id="34" name="Picture 34"/>
+            <wp:cNvGraphicFramePr>
+              <a:graphicFrameLocks xmlns:a="http://schemas.openxmlformats.org/drawingml/2006/main" noChangeAspect="1"/>
+            </wp:cNvGraphicFramePr>
+            <a:graphic xmlns:a="http://schemas.openxmlformats.org/drawingml/2006/main">
+              <a:graphicData uri="http://schemas.openxmlformats.org/drawingml/2006/picture">
+                <pic:pic xmlns:pic="http://schemas.openxmlformats.org/drawingml/2006/picture">
+                  <pic:nvPicPr>
+                    <pic:cNvPr id="1" name=""/>
+                    <pic:cNvPicPr/>
+                  </pic:nvPicPr>
+                  <pic:blipFill>
+                    <a:blip r:embed="rId36"/>
+                    <a:stretch>
+                      <a:fillRect/>
+                    </a:stretch>
+                  </pic:blipFill>
+                  <pic:spPr>
+                    <a:xfrm>
+                      <a:off x="0" y="0"/>
+                      <a:ext cx="5334000" cy="8001000"/>
+                    </a:xfrm>
+                    <a:prstGeom prst="rect">
+                      <a:avLst/>
+                    </a:prstGeom>
+                  </pic:spPr>
+                </pic:pic>
+              </a:graphicData>
+            </a:graphic>
+          </wp:inline>
+        </w:drawing>
+      </w:r>
+    </w:p>
+    <w:p>
+      <w:pPr>
+        <w:rPr>
+          <w:lang w:val="en-US"/>
+        </w:rPr>
+      </w:pPr>
+      <w:r>
+        <w:rPr>
+          <w:lang w:val="en-US"/>
+        </w:rPr>
+        <w:lastRenderedPageBreak/>
+        <w:t xml:space="preserve">[14] 19/01: </w:t>
+      </w:r>
+      <w:r>
+        <w:rPr>
+          <w:lang w:val="en-US"/>
+        </w:rPr>
+        <w:t>Gc</w:t>
+      </w:r>
+      <w:r>
+        <w:rPr>
+          <w:lang w:val="en-US"/>
+        </w:rPr>
+        <w:t>GAN. config same as [13] but with lambda_gc=1.0.</w:t>
+      </w:r>
+    </w:p>
+    <w:p>
+      <w:pPr>
+        <w:rPr>
+          <w:lang w:val="en-US"/>
+        </w:rPr>
+      </w:pPr>
+      <w:r>
+        <w:rPr>
+          <w:lang w:val="en-US"/>
+        </w:rPr>
+        <w:t>Result: 69.8%</w:t>
+      </w:r>
+    </w:p>
+    <w:p>
+      <w:pPr>
+        <w:rPr>
+          <w:lang w:val="en-US"/>
+        </w:rPr>
+      </w:pPr>
+      <w:r>
+        <w:rPr>
+          <w:lang w:val="en-US"/>
+        </w:rPr>
+        <w:drawing>
+          <wp:inline distT="0" distB="0" distL="0" distR="0" wp14:anchorId="13005A87" wp14:editId="4DABB7E8">
+            <wp:extent cx="5257800" cy="7886700"/>
+            <wp:effectExtent l="0" t="0" r="0" b="0"/>
+            <wp:docPr id="35" name="Picture 35"/>
+            <wp:cNvGraphicFramePr>
+              <a:graphicFrameLocks xmlns:a="http://schemas.openxmlformats.org/drawingml/2006/main" noChangeAspect="1"/>
+            </wp:cNvGraphicFramePr>
+            <a:graphic xmlns:a="http://schemas.openxmlformats.org/drawingml/2006/main">
+              <a:graphicData uri="http://schemas.openxmlformats.org/drawingml/2006/picture">
+                <pic:pic xmlns:pic="http://schemas.openxmlformats.org/drawingml/2006/picture">
+                  <pic:nvPicPr>
+                    <pic:cNvPr id="1" name=""/>
+                    <pic:cNvPicPr/>
+                  </pic:nvPicPr>
+                  <pic:blipFill>
+                    <a:blip r:embed="rId37"/>
+                    <a:stretch>
+                      <a:fillRect/>
+                    </a:stretch>
+                  </pic:blipFill>
+                  <pic:spPr>
+                    <a:xfrm>
+                      <a:off x="0" y="0"/>
+                      <a:ext cx="5257800" cy="7886700"/>
+                    </a:xfrm>
+                    <a:prstGeom prst="rect">
+                      <a:avLst/>
+                    </a:prstGeom>
+                  </pic:spPr>
+                </pic:pic>
+              </a:graphicData>
+            </a:graphic>
+          </wp:inline>
+        </w:drawing>
+      </w:r>
+    </w:p>
+    <w:p>
+      <w:pPr>
+        <w:rPr>
+          <w:lang w:val="en-US"/>
+        </w:rPr>
+      </w:pPr>
+    </w:p>
+    <w:p>
+      <w:pPr>
+        <w:rPr>
+          <w:lang w:val="en-US"/>
+        </w:rPr>
+      </w:pPr>
+      <w:r>
+        <w:rPr>
+          <w:lang w:val="en-US"/>
+        </w:rPr>
+        <w:lastRenderedPageBreak/>
+        <w:t>[15] 19/01: GcGAN. Same as [14] but with n_iter = n_iter_decay = 2000 to observe if performance plateaued</w:t>
+      </w:r>
+    </w:p>
+    <w:p>
+      <w:pPr>
+        <w:rPr>
+          <w:lang w:val="en-US"/>
+        </w:rPr>
+      </w:pPr>
+      <w:r>
+        <w:rPr>
+          <w:lang w:val="en-US"/>
+        </w:rPr>
+        <w:t>Result: 70.2%</w:t>
+      </w:r>
+    </w:p>
+    <w:p>
+      <w:pPr>
+        <w:rPr>
+          <w:lang w:val="en-US"/>
+        </w:rPr>
+      </w:pPr>
+      <w:r>
+        <w:rPr>
+          <w:lang w:val="en-US"/>
+        </w:rPr>
+        <w:drawing>
+          <wp:inline distT="0" distB="0" distL="0" distR="0" wp14:anchorId="58663944" wp14:editId="5336FD74">
+            <wp:extent cx="5288280" cy="7932420"/>
+            <wp:effectExtent l="0" t="0" r="7620" b="0"/>
+            <wp:docPr id="36" name="Picture 36"/>
+            <wp:cNvGraphicFramePr>
+              <a:graphicFrameLocks xmlns:a="http://schemas.openxmlformats.org/drawingml/2006/main" noChangeAspect="1"/>
+            </wp:cNvGraphicFramePr>
+            <a:graphic xmlns:a="http://schemas.openxmlformats.org/drawingml/2006/main">
+              <a:graphicData uri="http://schemas.openxmlformats.org/drawingml/2006/picture">
+                <pic:pic xmlns:pic="http://schemas.openxmlformats.org/drawingml/2006/picture">
+                  <pic:nvPicPr>
+                    <pic:cNvPr id="1" name=""/>
+                    <pic:cNvPicPr/>
+                  </pic:nvPicPr>
+                  <pic:blipFill>
+                    <a:blip r:embed="rId38"/>
+                    <a:stretch>
+                      <a:fillRect/>
+                    </a:stretch>
+                  </pic:blipFill>
+                  <pic:spPr>
+                    <a:xfrm>
+                      <a:off x="0" y="0"/>
+                      <a:ext cx="5288280" cy="7932420"/>
+                    </a:xfrm>
+                    <a:prstGeom prst="rect">
+                      <a:avLst/>
+                    </a:prstGeom>
+                  </pic:spPr>
+                </pic:pic>
+              </a:graphicData>
+            </a:graphic>
+          </wp:inline>
+        </w:drawing>
+      </w:r>
+      <w:bookmarkStart w:id="0" w:name="_GoBack"/>
+      <w:bookmarkEnd w:id="0"/>
     </w:p>
     <w:sectPr>
       <w:pgSz w:w="11906" w:h="16838"/>

</xml_diff>

<commit_message>
added automatic test logging
</commit_message>
<xml_diff>
--- a/test_log.docx
+++ b/test_log.docx
@@ -4112,8 +4112,6 @@
         </w:rPr>
         <w:t>The transformation appears to be producing near-identity mappings, defeating the purpose of stylistic transfer. May be due to a large weighting given to the cycle consistency constraint</w:t>
       </w:r>
-      <w:bookmarkStart w:id="0" w:name="_GoBack"/>
-      <w:bookmarkEnd w:id="0"/>
     </w:p>
     <w:p>
       <w:pPr>
@@ -4174,14 +4172,15 @@
         <w:tblLook w:val="04A0" w:firstRow="1" w:lastRow="0" w:firstColumn="1" w:lastColumn="0" w:noHBand="0" w:noVBand="1"/>
       </w:tblPr>
       <w:tblGrid>
-        <w:gridCol w:w="3136"/>
-        <w:gridCol w:w="2349"/>
-        <w:gridCol w:w="3531"/>
+        <w:gridCol w:w="2315"/>
+        <w:gridCol w:w="1921"/>
+        <w:gridCol w:w="2519"/>
+        <w:gridCol w:w="2261"/>
       </w:tblGrid>
       <w:tr>
         <w:tc>
           <w:tcPr>
-            <w:tcW w:w="3136" w:type="dxa"/>
+            <w:tcW w:w="2315" w:type="dxa"/>
           </w:tcPr>
           <w:p>
             <w:pPr>
@@ -4199,7 +4198,7 @@
         </w:tc>
         <w:tc>
           <w:tcPr>
-            <w:tcW w:w="2349" w:type="dxa"/>
+            <w:tcW w:w="1921" w:type="dxa"/>
           </w:tcPr>
           <w:p>
             <w:pPr>
@@ -4219,7 +4218,7 @@
         </w:tc>
         <w:tc>
           <w:tcPr>
-            <w:tcW w:w="3531" w:type="dxa"/>
+            <w:tcW w:w="2519" w:type="dxa"/>
           </w:tcPr>
           <w:p>
             <w:pPr>
@@ -4232,6 +4231,24 @@
                 <w:lang w:val="en-US"/>
               </w:rPr>
               <w:t>Result</w:t>
+            </w:r>
+          </w:p>
+        </w:tc>
+        <w:tc>
+          <w:tcPr>
+            <w:tcW w:w="2261" w:type="dxa"/>
+          </w:tcPr>
+          <w:p>
+            <w:pPr>
+              <w:rPr>
+                <w:lang w:val="en-US"/>
+              </w:rPr>
+            </w:pPr>
+            <w:r>
+              <w:rPr>
+                <w:lang w:val="en-US"/>
+              </w:rPr>
+              <w:t>Notes</w:t>
             </w:r>
           </w:p>
         </w:tc>
@@ -4239,7 +4256,7 @@
       <w:tr>
         <w:tc>
           <w:tcPr>
-            <w:tcW w:w="3136" w:type="dxa"/>
+            <w:tcW w:w="2315" w:type="dxa"/>
           </w:tcPr>
           <w:p>
             <w:pPr>
@@ -4257,33 +4274,63 @@
         </w:tc>
         <w:tc>
           <w:tcPr>
-            <w:tcW w:w="2349" w:type="dxa"/>
-          </w:tcPr>
-          <w:p>
-            <w:pPr>
-              <w:rPr>
-                <w:lang w:val="en-US"/>
-              </w:rPr>
-            </w:pPr>
-          </w:p>
-        </w:tc>
-        <w:tc>
-          <w:tcPr>
-            <w:tcW w:w="3531" w:type="dxa"/>
-          </w:tcPr>
-          <w:p>
-            <w:pPr>
-              <w:rPr>
-                <w:lang w:val="en-US"/>
-              </w:rPr>
-            </w:pPr>
+            <w:tcW w:w="1921" w:type="dxa"/>
+          </w:tcPr>
+          <w:p>
+            <w:pPr>
+              <w:rPr>
+                <w:lang w:val="en-US"/>
+              </w:rPr>
+            </w:pPr>
+            <w:r>
+              <w:rPr>
+                <w:lang w:val="en-US"/>
+              </w:rPr>
+              <w:t>N/A</w:t>
+            </w:r>
+          </w:p>
+        </w:tc>
+        <w:tc>
+          <w:tcPr>
+            <w:tcW w:w="2519" w:type="dxa"/>
+          </w:tcPr>
+          <w:p>
+            <w:pPr>
+              <w:rPr>
+                <w:lang w:val="en-US"/>
+              </w:rPr>
+            </w:pPr>
+            <w:r>
+              <w:rPr>
+                <w:lang w:val="en-US"/>
+              </w:rPr>
+              <w:t>89.06% (above)</w:t>
+            </w:r>
+          </w:p>
+        </w:tc>
+        <w:tc>
+          <w:tcPr>
+            <w:tcW w:w="2261" w:type="dxa"/>
+          </w:tcPr>
+          <w:p>
+            <w:pPr>
+              <w:rPr>
+                <w:lang w:val="en-US"/>
+              </w:rPr>
+            </w:pPr>
+            <w:r>
+              <w:rPr>
+                <w:lang w:val="en-US"/>
+              </w:rPr>
+              <w:t>Unstable performance during training</w:t>
+            </w:r>
           </w:p>
         </w:tc>
       </w:tr>
       <w:tr>
         <w:tc>
           <w:tcPr>
-            <w:tcW w:w="3136" w:type="dxa"/>
+            <w:tcW w:w="2315" w:type="dxa"/>
           </w:tcPr>
           <w:p>
             <w:pPr>
@@ -4301,19 +4348,43 @@
         </w:tc>
         <w:tc>
           <w:tcPr>
-            <w:tcW w:w="2349" w:type="dxa"/>
-          </w:tcPr>
-          <w:p>
-            <w:pPr>
-              <w:rPr>
-                <w:lang w:val="en-US"/>
-              </w:rPr>
-            </w:pPr>
-          </w:p>
-        </w:tc>
-        <w:tc>
-          <w:tcPr>
-            <w:tcW w:w="3531" w:type="dxa"/>
+            <w:tcW w:w="1921" w:type="dxa"/>
+          </w:tcPr>
+          <w:p>
+            <w:pPr>
+              <w:rPr>
+                <w:lang w:val="en-US"/>
+              </w:rPr>
+            </w:pPr>
+            <w:r>
+              <w:rPr>
+                <w:lang w:val="en-US"/>
+              </w:rPr>
+              <w:t>2.3</w:t>
+            </w:r>
+          </w:p>
+        </w:tc>
+        <w:tc>
+          <w:tcPr>
+            <w:tcW w:w="2519" w:type="dxa"/>
+          </w:tcPr>
+          <w:p>
+            <w:pPr>
+              <w:rPr>
+                <w:lang w:val="en-US"/>
+              </w:rPr>
+            </w:pPr>
+            <w:r>
+              <w:rPr>
+                <w:lang w:val="en-US"/>
+              </w:rPr>
+              <w:t>88.44%</w:t>
+            </w:r>
+          </w:p>
+        </w:tc>
+        <w:tc>
+          <w:tcPr>
+            <w:tcW w:w="2261" w:type="dxa"/>
           </w:tcPr>
           <w:p>
             <w:pPr>
@@ -4327,7 +4398,7 @@
       <w:tr>
         <w:tc>
           <w:tcPr>
-            <w:tcW w:w="3136" w:type="dxa"/>
+            <w:tcW w:w="2315" w:type="dxa"/>
           </w:tcPr>
           <w:p>
             <w:pPr>
@@ -4345,19 +4416,43 @@
         </w:tc>
         <w:tc>
           <w:tcPr>
-            <w:tcW w:w="2349" w:type="dxa"/>
-          </w:tcPr>
-          <w:p>
-            <w:pPr>
-              <w:rPr>
-                <w:lang w:val="en-US"/>
-              </w:rPr>
-            </w:pPr>
-          </w:p>
-        </w:tc>
-        <w:tc>
-          <w:tcPr>
-            <w:tcW w:w="3531" w:type="dxa"/>
+            <w:tcW w:w="1921" w:type="dxa"/>
+          </w:tcPr>
+          <w:p>
+            <w:pPr>
+              <w:rPr>
+                <w:lang w:val="en-US"/>
+              </w:rPr>
+            </w:pPr>
+            <w:r>
+              <w:rPr>
+                <w:lang w:val="en-US"/>
+              </w:rPr>
+              <w:t>1.7</w:t>
+            </w:r>
+          </w:p>
+        </w:tc>
+        <w:tc>
+          <w:tcPr>
+            <w:tcW w:w="2519" w:type="dxa"/>
+          </w:tcPr>
+          <w:p>
+            <w:pPr>
+              <w:rPr>
+                <w:lang w:val="en-US"/>
+              </w:rPr>
+            </w:pPr>
+            <w:r>
+              <w:rPr>
+                <w:lang w:val="en-US"/>
+              </w:rPr>
+              <w:t>94.06% (above)</w:t>
+            </w:r>
+          </w:p>
+        </w:tc>
+        <w:tc>
+          <w:tcPr>
+            <w:tcW w:w="2261" w:type="dxa"/>
           </w:tcPr>
           <w:p>
             <w:pPr>
@@ -4371,7 +4466,7 @@
       <w:tr>
         <w:tc>
           <w:tcPr>
-            <w:tcW w:w="3136" w:type="dxa"/>
+            <w:tcW w:w="2315" w:type="dxa"/>
           </w:tcPr>
           <w:p>
             <w:pPr>
@@ -4389,19 +4484,44 @@
         </w:tc>
         <w:tc>
           <w:tcPr>
-            <w:tcW w:w="2349" w:type="dxa"/>
-          </w:tcPr>
-          <w:p>
-            <w:pPr>
-              <w:rPr>
-                <w:lang w:val="en-US"/>
-              </w:rPr>
-            </w:pPr>
-          </w:p>
-        </w:tc>
-        <w:tc>
-          <w:tcPr>
-            <w:tcW w:w="3531" w:type="dxa"/>
+            <w:tcW w:w="1921" w:type="dxa"/>
+          </w:tcPr>
+          <w:p>
+            <w:pPr>
+              <w:rPr>
+                <w:lang w:val="en-US"/>
+              </w:rPr>
+            </w:pPr>
+            <w:r>
+              <w:rPr>
+                <w:lang w:val="en-US"/>
+              </w:rPr>
+              <w:t>1.7</w:t>
+            </w:r>
+          </w:p>
+        </w:tc>
+        <w:tc>
+          <w:tcPr>
+            <w:tcW w:w="2519" w:type="dxa"/>
+          </w:tcPr>
+          <w:p>
+            <w:pPr>
+              <w:ind w:left="720" w:hanging="720"/>
+              <w:rPr>
+                <w:lang w:val="en-US"/>
+              </w:rPr>
+            </w:pPr>
+            <w:r>
+              <w:rPr>
+                <w:lang w:val="en-US"/>
+              </w:rPr>
+              <w:t>88.13%</w:t>
+            </w:r>
+          </w:p>
+        </w:tc>
+        <w:tc>
+          <w:tcPr>
+            <w:tcW w:w="2261" w:type="dxa"/>
           </w:tcPr>
           <w:p>
             <w:pPr>
@@ -4415,7 +4535,7 @@
       <w:tr>
         <w:tc>
           <w:tcPr>
-            <w:tcW w:w="3136" w:type="dxa"/>
+            <w:tcW w:w="2315" w:type="dxa"/>
           </w:tcPr>
           <w:p>
             <w:pPr>
@@ -4433,19 +4553,43 @@
         </w:tc>
         <w:tc>
           <w:tcPr>
-            <w:tcW w:w="2349" w:type="dxa"/>
-          </w:tcPr>
-          <w:p>
-            <w:pPr>
-              <w:rPr>
-                <w:lang w:val="en-US"/>
-              </w:rPr>
-            </w:pPr>
-          </w:p>
-        </w:tc>
-        <w:tc>
-          <w:tcPr>
-            <w:tcW w:w="3531" w:type="dxa"/>
+            <w:tcW w:w="1921" w:type="dxa"/>
+          </w:tcPr>
+          <w:p>
+            <w:pPr>
+              <w:rPr>
+                <w:lang w:val="en-US"/>
+              </w:rPr>
+            </w:pPr>
+            <w:r>
+              <w:rPr>
+                <w:lang w:val="en-US"/>
+              </w:rPr>
+              <w:t>1.7</w:t>
+            </w:r>
+          </w:p>
+        </w:tc>
+        <w:tc>
+          <w:tcPr>
+            <w:tcW w:w="2519" w:type="dxa"/>
+          </w:tcPr>
+          <w:p>
+            <w:pPr>
+              <w:rPr>
+                <w:lang w:val="en-US"/>
+              </w:rPr>
+            </w:pPr>
+            <w:r>
+              <w:rPr>
+                <w:lang w:val="en-US"/>
+              </w:rPr>
+              <w:t>87.19%</w:t>
+            </w:r>
+          </w:p>
+        </w:tc>
+        <w:tc>
+          <w:tcPr>
+            <w:tcW w:w="2261" w:type="dxa"/>
           </w:tcPr>
           <w:p>
             <w:pPr>
@@ -4459,7 +4603,7 @@
       <w:tr>
         <w:tc>
           <w:tcPr>
-            <w:tcW w:w="3136" w:type="dxa"/>
+            <w:tcW w:w="2315" w:type="dxa"/>
           </w:tcPr>
           <w:p>
             <w:pPr>
@@ -4477,19 +4621,43 @@
         </w:tc>
         <w:tc>
           <w:tcPr>
-            <w:tcW w:w="2349" w:type="dxa"/>
-          </w:tcPr>
-          <w:p>
-            <w:pPr>
-              <w:rPr>
-                <w:lang w:val="en-US"/>
-              </w:rPr>
-            </w:pPr>
-          </w:p>
-        </w:tc>
-        <w:tc>
-          <w:tcPr>
-            <w:tcW w:w="3531" w:type="dxa"/>
+            <w:tcW w:w="1921" w:type="dxa"/>
+          </w:tcPr>
+          <w:p>
+            <w:pPr>
+              <w:rPr>
+                <w:lang w:val="en-US"/>
+              </w:rPr>
+            </w:pPr>
+            <w:r>
+              <w:rPr>
+                <w:lang w:val="en-US"/>
+              </w:rPr>
+              <w:t>1.7</w:t>
+            </w:r>
+          </w:p>
+        </w:tc>
+        <w:tc>
+          <w:tcPr>
+            <w:tcW w:w="2519" w:type="dxa"/>
+          </w:tcPr>
+          <w:p>
+            <w:pPr>
+              <w:rPr>
+                <w:lang w:val="en-US"/>
+              </w:rPr>
+            </w:pPr>
+            <w:r>
+              <w:rPr>
+                <w:lang w:val="en-US"/>
+              </w:rPr>
+              <w:t>88.75%</w:t>
+            </w:r>
+          </w:p>
+        </w:tc>
+        <w:tc>
+          <w:tcPr>
+            <w:tcW w:w="2261" w:type="dxa"/>
           </w:tcPr>
           <w:p>
             <w:pPr>
@@ -4503,37 +4671,73 @@
       <w:tr>
         <w:tc>
           <w:tcPr>
-            <w:tcW w:w="3136" w:type="dxa"/>
-          </w:tcPr>
-          <w:p>
-            <w:pPr>
-              <w:rPr>
-                <w:lang w:val="en-US"/>
-              </w:rPr>
-            </w:pPr>
-            <w:r>
-              <w:rPr>
-                <w:lang w:val="en-US"/>
-              </w:rPr>
-              <w:t>Identity + noise, one G</w:t>
-            </w:r>
-          </w:p>
-        </w:tc>
-        <w:tc>
-          <w:tcPr>
-            <w:tcW w:w="2349" w:type="dxa"/>
-          </w:tcPr>
-          <w:p>
-            <w:pPr>
-              <w:rPr>
-                <w:lang w:val="en-US"/>
-              </w:rPr>
-            </w:pPr>
-          </w:p>
-        </w:tc>
-        <w:tc>
-          <w:tcPr>
-            <w:tcW w:w="3531" w:type="dxa"/>
+            <w:tcW w:w="2315" w:type="dxa"/>
+          </w:tcPr>
+          <w:p>
+            <w:pPr>
+              <w:rPr>
+                <w:lang w:val="en-US"/>
+              </w:rPr>
+            </w:pPr>
+            <w:r>
+              <w:rPr>
+                <w:lang w:val="en-US"/>
+              </w:rPr>
+              <w:t>Identity + noise</w:t>
+            </w:r>
+            <w:r>
+              <w:rPr>
+                <w:lang w:val="en-US"/>
+              </w:rPr>
+              <w:t xml:space="preserve"> (var 0.1)</w:t>
+            </w:r>
+            <w:r>
+              <w:rPr>
+                <w:lang w:val="en-US"/>
+              </w:rPr>
+              <w:t>, one G</w:t>
+            </w:r>
+          </w:p>
+        </w:tc>
+        <w:tc>
+          <w:tcPr>
+            <w:tcW w:w="1921" w:type="dxa"/>
+          </w:tcPr>
+          <w:p>
+            <w:pPr>
+              <w:rPr>
+                <w:lang w:val="en-US"/>
+              </w:rPr>
+            </w:pPr>
+            <w:r>
+              <w:rPr>
+                <w:lang w:val="en-US"/>
+              </w:rPr>
+              <w:t>1.7</w:t>
+            </w:r>
+          </w:p>
+        </w:tc>
+        <w:tc>
+          <w:tcPr>
+            <w:tcW w:w="2519" w:type="dxa"/>
+          </w:tcPr>
+          <w:p>
+            <w:pPr>
+              <w:rPr>
+                <w:lang w:val="en-US"/>
+              </w:rPr>
+            </w:pPr>
+            <w:r>
+              <w:rPr>
+                <w:lang w:val="en-US"/>
+              </w:rPr>
+              <w:t>68.13%</w:t>
+            </w:r>
+          </w:p>
+        </w:tc>
+        <w:tc>
+          <w:tcPr>
+            <w:tcW w:w="2261" w:type="dxa"/>
           </w:tcPr>
           <w:p>
             <w:pPr>
@@ -4547,37 +4751,73 @@
       <w:tr>
         <w:tc>
           <w:tcPr>
-            <w:tcW w:w="3136" w:type="dxa"/>
-          </w:tcPr>
-          <w:p>
-            <w:pPr>
-              <w:rPr>
-                <w:lang w:val="en-US"/>
-              </w:rPr>
-            </w:pPr>
-            <w:r>
-              <w:rPr>
-                <w:lang w:val="en-US"/>
-              </w:rPr>
-              <w:t>Identity + noise, separate G</w:t>
-            </w:r>
-          </w:p>
-        </w:tc>
-        <w:tc>
-          <w:tcPr>
-            <w:tcW w:w="2349" w:type="dxa"/>
-          </w:tcPr>
-          <w:p>
-            <w:pPr>
-              <w:rPr>
-                <w:lang w:val="en-US"/>
-              </w:rPr>
-            </w:pPr>
-          </w:p>
-        </w:tc>
-        <w:tc>
-          <w:tcPr>
-            <w:tcW w:w="3531" w:type="dxa"/>
+            <w:tcW w:w="2315" w:type="dxa"/>
+          </w:tcPr>
+          <w:p>
+            <w:pPr>
+              <w:rPr>
+                <w:lang w:val="en-US"/>
+              </w:rPr>
+            </w:pPr>
+            <w:r>
+              <w:rPr>
+                <w:lang w:val="en-US"/>
+              </w:rPr>
+              <w:t>Identity + noise</w:t>
+            </w:r>
+            <w:r>
+              <w:rPr>
+                <w:lang w:val="en-US"/>
+              </w:rPr>
+              <w:t xml:space="preserve"> (var 0.1)</w:t>
+            </w:r>
+            <w:r>
+              <w:rPr>
+                <w:lang w:val="en-US"/>
+              </w:rPr>
+              <w:t>, separate G</w:t>
+            </w:r>
+          </w:p>
+        </w:tc>
+        <w:tc>
+          <w:tcPr>
+            <w:tcW w:w="1921" w:type="dxa"/>
+          </w:tcPr>
+          <w:p>
+            <w:pPr>
+              <w:rPr>
+                <w:lang w:val="en-US"/>
+              </w:rPr>
+            </w:pPr>
+            <w:r>
+              <w:rPr>
+                <w:lang w:val="en-US"/>
+              </w:rPr>
+              <w:t>1.7</w:t>
+            </w:r>
+          </w:p>
+        </w:tc>
+        <w:tc>
+          <w:tcPr>
+            <w:tcW w:w="2519" w:type="dxa"/>
+          </w:tcPr>
+          <w:p>
+            <w:pPr>
+              <w:rPr>
+                <w:lang w:val="en-US"/>
+              </w:rPr>
+            </w:pPr>
+            <w:r>
+              <w:rPr>
+                <w:lang w:val="en-US"/>
+              </w:rPr>
+              <w:t>85.31%</w:t>
+            </w:r>
+          </w:p>
+        </w:tc>
+        <w:tc>
+          <w:tcPr>
+            <w:tcW w:w="2261" w:type="dxa"/>
           </w:tcPr>
           <w:p>
             <w:pPr>
@@ -4591,37 +4831,73 @@
       <w:tr>
         <w:tc>
           <w:tcPr>
-            <w:tcW w:w="3136" w:type="dxa"/>
-          </w:tcPr>
-          <w:p>
-            <w:pPr>
-              <w:rPr>
-                <w:lang w:val="en-US"/>
-              </w:rPr>
-            </w:pPr>
-            <w:r>
-              <w:rPr>
-                <w:lang w:val="en-US"/>
-              </w:rPr>
-              <w:t>Rot90 + noise, one G</w:t>
-            </w:r>
-          </w:p>
-        </w:tc>
-        <w:tc>
-          <w:tcPr>
-            <w:tcW w:w="2349" w:type="dxa"/>
-          </w:tcPr>
-          <w:p>
-            <w:pPr>
-              <w:rPr>
-                <w:lang w:val="en-US"/>
-              </w:rPr>
-            </w:pPr>
-          </w:p>
-        </w:tc>
-        <w:tc>
-          <w:tcPr>
-            <w:tcW w:w="3531" w:type="dxa"/>
+            <w:tcW w:w="2315" w:type="dxa"/>
+          </w:tcPr>
+          <w:p>
+            <w:pPr>
+              <w:rPr>
+                <w:lang w:val="en-US"/>
+              </w:rPr>
+            </w:pPr>
+            <w:r>
+              <w:rPr>
+                <w:lang w:val="en-US"/>
+              </w:rPr>
+              <w:t>Rot90 + noise</w:t>
+            </w:r>
+            <w:r>
+              <w:rPr>
+                <w:lang w:val="en-US"/>
+              </w:rPr>
+              <w:t xml:space="preserve"> (var 0.1)</w:t>
+            </w:r>
+            <w:r>
+              <w:rPr>
+                <w:lang w:val="en-US"/>
+              </w:rPr>
+              <w:t>, one G</w:t>
+            </w:r>
+          </w:p>
+        </w:tc>
+        <w:tc>
+          <w:tcPr>
+            <w:tcW w:w="1921" w:type="dxa"/>
+          </w:tcPr>
+          <w:p>
+            <w:pPr>
+              <w:rPr>
+                <w:lang w:val="en-US"/>
+              </w:rPr>
+            </w:pPr>
+            <w:r>
+              <w:rPr>
+                <w:lang w:val="en-US"/>
+              </w:rPr>
+              <w:t>1.7</w:t>
+            </w:r>
+          </w:p>
+        </w:tc>
+        <w:tc>
+          <w:tcPr>
+            <w:tcW w:w="2519" w:type="dxa"/>
+          </w:tcPr>
+          <w:p>
+            <w:pPr>
+              <w:rPr>
+                <w:lang w:val="en-US"/>
+              </w:rPr>
+            </w:pPr>
+            <w:r>
+              <w:rPr>
+                <w:lang w:val="en-US"/>
+              </w:rPr>
+              <w:t>82.81%</w:t>
+            </w:r>
+          </w:p>
+        </w:tc>
+        <w:tc>
+          <w:tcPr>
+            <w:tcW w:w="2261" w:type="dxa"/>
           </w:tcPr>
           <w:p>
             <w:pPr>
@@ -4635,37 +4911,67 @@
       <w:tr>
         <w:tc>
           <w:tcPr>
-            <w:tcW w:w="3136" w:type="dxa"/>
-          </w:tcPr>
-          <w:p>
-            <w:pPr>
-              <w:rPr>
-                <w:lang w:val="en-US"/>
-              </w:rPr>
-            </w:pPr>
-            <w:r>
-              <w:rPr>
-                <w:lang w:val="en-US"/>
-              </w:rPr>
-              <w:t>Rot90 + noise, separate G</w:t>
-            </w:r>
-          </w:p>
-        </w:tc>
-        <w:tc>
-          <w:tcPr>
-            <w:tcW w:w="2349" w:type="dxa"/>
-          </w:tcPr>
-          <w:p>
-            <w:pPr>
-              <w:rPr>
-                <w:lang w:val="en-US"/>
-              </w:rPr>
-            </w:pPr>
-          </w:p>
-        </w:tc>
-        <w:tc>
-          <w:tcPr>
-            <w:tcW w:w="3531" w:type="dxa"/>
+            <w:tcW w:w="2315" w:type="dxa"/>
+          </w:tcPr>
+          <w:p>
+            <w:pPr>
+              <w:rPr>
+                <w:lang w:val="en-US"/>
+              </w:rPr>
+            </w:pPr>
+            <w:r>
+              <w:rPr>
+                <w:lang w:val="en-US"/>
+              </w:rPr>
+              <w:t>Rot90 + noise</w:t>
+            </w:r>
+            <w:r>
+              <w:rPr>
+                <w:lang w:val="en-US"/>
+              </w:rPr>
+              <w:t xml:space="preserve"> (var 0.1)</w:t>
+            </w:r>
+            <w:r>
+              <w:rPr>
+                <w:lang w:val="en-US"/>
+              </w:rPr>
+              <w:t>, separate G</w:t>
+            </w:r>
+          </w:p>
+        </w:tc>
+        <w:tc>
+          <w:tcPr>
+            <w:tcW w:w="1921" w:type="dxa"/>
+          </w:tcPr>
+          <w:p>
+            <w:pPr>
+              <w:rPr>
+                <w:lang w:val="en-US"/>
+              </w:rPr>
+            </w:pPr>
+            <w:r>
+              <w:rPr>
+                <w:lang w:val="en-US"/>
+              </w:rPr>
+              <w:t>1.7</w:t>
+            </w:r>
+          </w:p>
+        </w:tc>
+        <w:tc>
+          <w:tcPr>
+            <w:tcW w:w="2519" w:type="dxa"/>
+          </w:tcPr>
+          <w:p>
+            <w:pPr>
+              <w:rPr>
+                <w:lang w:val="en-US"/>
+              </w:rPr>
+            </w:pPr>
+          </w:p>
+        </w:tc>
+        <w:tc>
+          <w:tcPr>
+            <w:tcW w:w="2261" w:type="dxa"/>
           </w:tcPr>
           <w:p>
             <w:pPr>
@@ -4679,37 +4985,73 @@
       <w:tr>
         <w:tc>
           <w:tcPr>
-            <w:tcW w:w="3136" w:type="dxa"/>
-          </w:tcPr>
-          <w:p>
-            <w:pPr>
-              <w:rPr>
-                <w:lang w:val="en-US"/>
-              </w:rPr>
-            </w:pPr>
-            <w:r>
-              <w:rPr>
-                <w:lang w:val="en-US"/>
-              </w:rPr>
-              <w:t>Rot180 + noise, one G</w:t>
-            </w:r>
-          </w:p>
-        </w:tc>
-        <w:tc>
-          <w:tcPr>
-            <w:tcW w:w="2349" w:type="dxa"/>
-          </w:tcPr>
-          <w:p>
-            <w:pPr>
-              <w:rPr>
-                <w:lang w:val="en-US"/>
-              </w:rPr>
-            </w:pPr>
-          </w:p>
-        </w:tc>
-        <w:tc>
-          <w:tcPr>
-            <w:tcW w:w="3531" w:type="dxa"/>
+            <w:tcW w:w="2315" w:type="dxa"/>
+          </w:tcPr>
+          <w:p>
+            <w:pPr>
+              <w:rPr>
+                <w:lang w:val="en-US"/>
+              </w:rPr>
+            </w:pPr>
+            <w:r>
+              <w:rPr>
+                <w:lang w:val="en-US"/>
+              </w:rPr>
+              <w:t>Rot180 + noise</w:t>
+            </w:r>
+            <w:r>
+              <w:rPr>
+                <w:lang w:val="en-US"/>
+              </w:rPr>
+              <w:t xml:space="preserve"> (var 0.1)</w:t>
+            </w:r>
+            <w:r>
+              <w:rPr>
+                <w:lang w:val="en-US"/>
+              </w:rPr>
+              <w:t>, one G</w:t>
+            </w:r>
+          </w:p>
+        </w:tc>
+        <w:tc>
+          <w:tcPr>
+            <w:tcW w:w="1921" w:type="dxa"/>
+          </w:tcPr>
+          <w:p>
+            <w:pPr>
+              <w:rPr>
+                <w:lang w:val="en-US"/>
+              </w:rPr>
+            </w:pPr>
+            <w:r>
+              <w:rPr>
+                <w:lang w:val="en-US"/>
+              </w:rPr>
+              <w:t>1.7</w:t>
+            </w:r>
+          </w:p>
+        </w:tc>
+        <w:tc>
+          <w:tcPr>
+            <w:tcW w:w="2519" w:type="dxa"/>
+          </w:tcPr>
+          <w:p>
+            <w:pPr>
+              <w:rPr>
+                <w:lang w:val="en-US"/>
+              </w:rPr>
+            </w:pPr>
+            <w:r>
+              <w:rPr>
+                <w:lang w:val="en-US"/>
+              </w:rPr>
+              <w:t>90.94%</w:t>
+            </w:r>
+          </w:p>
+        </w:tc>
+        <w:tc>
+          <w:tcPr>
+            <w:tcW w:w="2261" w:type="dxa"/>
           </w:tcPr>
           <w:p>
             <w:pPr>
@@ -4723,37 +5065,1374 @@
       <w:tr>
         <w:tc>
           <w:tcPr>
-            <w:tcW w:w="3136" w:type="dxa"/>
-          </w:tcPr>
-          <w:p>
-            <w:pPr>
-              <w:rPr>
-                <w:lang w:val="en-US"/>
-              </w:rPr>
-            </w:pPr>
-            <w:r>
-              <w:rPr>
-                <w:lang w:val="en-US"/>
-              </w:rPr>
-              <w:t>Rot180 + noise, separate G</w:t>
-            </w:r>
-          </w:p>
-        </w:tc>
-        <w:tc>
-          <w:tcPr>
-            <w:tcW w:w="2349" w:type="dxa"/>
-          </w:tcPr>
-          <w:p>
-            <w:pPr>
-              <w:rPr>
-                <w:lang w:val="en-US"/>
-              </w:rPr>
-            </w:pPr>
-          </w:p>
-        </w:tc>
-        <w:tc>
-          <w:tcPr>
-            <w:tcW w:w="3531" w:type="dxa"/>
+            <w:tcW w:w="2315" w:type="dxa"/>
+          </w:tcPr>
+          <w:p>
+            <w:pPr>
+              <w:rPr>
+                <w:lang w:val="en-US"/>
+              </w:rPr>
+            </w:pPr>
+            <w:r>
+              <w:rPr>
+                <w:lang w:val="en-US"/>
+              </w:rPr>
+              <w:t>Rot180 + noise</w:t>
+            </w:r>
+            <w:r>
+              <w:rPr>
+                <w:lang w:val="en-US"/>
+              </w:rPr>
+              <w:t xml:space="preserve"> (var 0.1)</w:t>
+            </w:r>
+            <w:r>
+              <w:rPr>
+                <w:lang w:val="en-US"/>
+              </w:rPr>
+              <w:t>, separate G</w:t>
+            </w:r>
+          </w:p>
+        </w:tc>
+        <w:tc>
+          <w:tcPr>
+            <w:tcW w:w="1921" w:type="dxa"/>
+          </w:tcPr>
+          <w:p>
+            <w:pPr>
+              <w:rPr>
+                <w:lang w:val="en-US"/>
+              </w:rPr>
+            </w:pPr>
+            <w:r>
+              <w:rPr>
+                <w:lang w:val="en-US"/>
+              </w:rPr>
+              <w:t>1.7</w:t>
+            </w:r>
+          </w:p>
+        </w:tc>
+        <w:tc>
+          <w:tcPr>
+            <w:tcW w:w="2519" w:type="dxa"/>
+          </w:tcPr>
+          <w:p>
+            <w:pPr>
+              <w:rPr>
+                <w:lang w:val="en-US"/>
+              </w:rPr>
+            </w:pPr>
+            <w:r>
+              <w:rPr>
+                <w:lang w:val="en-US"/>
+              </w:rPr>
+              <w:t>90.0%</w:t>
+            </w:r>
+          </w:p>
+        </w:tc>
+        <w:tc>
+          <w:tcPr>
+            <w:tcW w:w="2261" w:type="dxa"/>
+          </w:tcPr>
+          <w:p>
+            <w:pPr>
+              <w:rPr>
+                <w:lang w:val="en-US"/>
+              </w:rPr>
+            </w:pPr>
+          </w:p>
+        </w:tc>
+      </w:tr>
+    </w:tbl>
+    <w:p>
+      <w:pPr>
+        <w:rPr>
+          <w:lang w:val="en-US"/>
+        </w:rPr>
+      </w:pPr>
+    </w:p>
+    <w:p>
+      <w:pPr>
+        <w:rPr>
+          <w:lang w:val="en-US"/>
+        </w:rPr>
+      </w:pPr>
+      <w:r>
+        <w:rPr>
+          <w:lang w:val="en-US"/>
+        </w:rPr>
+        <w:t>[20] 02/02: again</w:t>
+      </w:r>
+    </w:p>
+    <w:tbl>
+      <w:tblPr>
+        <w:tblStyle w:val="TableGrid"/>
+        <w:tblW w:w="0" w:type="auto"/>
+        <w:tblLook w:val="04A0" w:firstRow="1" w:lastRow="0" w:firstColumn="1" w:lastColumn="0" w:noHBand="0" w:noVBand="1"/>
+      </w:tblPr>
+      <w:tblGrid>
+        <w:gridCol w:w="2315"/>
+        <w:gridCol w:w="1921"/>
+        <w:gridCol w:w="2519"/>
+        <w:gridCol w:w="2261"/>
+      </w:tblGrid>
+      <w:tr>
+        <w:tc>
+          <w:tcPr>
+            <w:tcW w:w="2315" w:type="dxa"/>
+          </w:tcPr>
+          <w:p>
+            <w:pPr>
+              <w:rPr>
+                <w:lang w:val="en-US"/>
+              </w:rPr>
+            </w:pPr>
+            <w:r>
+              <w:rPr>
+                <w:lang w:val="en-US"/>
+              </w:rPr>
+              <w:t>Rule</w:t>
+            </w:r>
+          </w:p>
+        </w:tc>
+        <w:tc>
+          <w:tcPr>
+            <w:tcW w:w="1921" w:type="dxa"/>
+          </w:tcPr>
+          <w:p>
+            <w:pPr>
+              <w:rPr>
+                <w:lang w:val="en-US"/>
+              </w:rPr>
+            </w:pPr>
+            <w:proofErr w:type="spellStart"/>
+            <w:r>
+              <w:rPr>
+                <w:lang w:val="en-US"/>
+              </w:rPr>
+              <w:t>Lambda_gc</w:t>
+            </w:r>
+            <w:proofErr w:type="spellEnd"/>
+          </w:p>
+        </w:tc>
+        <w:tc>
+          <w:tcPr>
+            <w:tcW w:w="2519" w:type="dxa"/>
+          </w:tcPr>
+          <w:p>
+            <w:pPr>
+              <w:rPr>
+                <w:lang w:val="en-US"/>
+              </w:rPr>
+            </w:pPr>
+            <w:r>
+              <w:rPr>
+                <w:lang w:val="en-US"/>
+              </w:rPr>
+              <w:t>Result</w:t>
+            </w:r>
+          </w:p>
+        </w:tc>
+        <w:tc>
+          <w:tcPr>
+            <w:tcW w:w="2261" w:type="dxa"/>
+          </w:tcPr>
+          <w:p>
+            <w:pPr>
+              <w:rPr>
+                <w:lang w:val="en-US"/>
+              </w:rPr>
+            </w:pPr>
+            <w:r>
+              <w:rPr>
+                <w:lang w:val="en-US"/>
+              </w:rPr>
+              <w:t>Notes</w:t>
+            </w:r>
+          </w:p>
+        </w:tc>
+      </w:tr>
+      <w:tr>
+        <w:tc>
+          <w:tcPr>
+            <w:tcW w:w="2315" w:type="dxa"/>
+          </w:tcPr>
+          <w:p>
+            <w:pPr>
+              <w:rPr>
+                <w:lang w:val="en-US"/>
+              </w:rPr>
+            </w:pPr>
+            <w:r>
+              <w:rPr>
+                <w:lang w:val="en-US"/>
+              </w:rPr>
+              <w:t>Identity, one G (i.e. Vanilla GAN)</w:t>
+            </w:r>
+          </w:p>
+        </w:tc>
+        <w:tc>
+          <w:tcPr>
+            <w:tcW w:w="1921" w:type="dxa"/>
+          </w:tcPr>
+          <w:p>
+            <w:pPr>
+              <w:rPr>
+                <w:lang w:val="en-US"/>
+              </w:rPr>
+            </w:pPr>
+            <w:r>
+              <w:rPr>
+                <w:lang w:val="en-US"/>
+              </w:rPr>
+              <w:t>N/A</w:t>
+            </w:r>
+            <w:bookmarkStart w:id="0" w:name="_GoBack"/>
+            <w:bookmarkEnd w:id="0"/>
+          </w:p>
+        </w:tc>
+        <w:tc>
+          <w:tcPr>
+            <w:tcW w:w="2519" w:type="dxa"/>
+          </w:tcPr>
+          <w:p>
+            <w:pPr>
+              <w:rPr>
+                <w:lang w:val="en-US"/>
+              </w:rPr>
+            </w:pPr>
+          </w:p>
+        </w:tc>
+        <w:tc>
+          <w:tcPr>
+            <w:tcW w:w="2261" w:type="dxa"/>
+          </w:tcPr>
+          <w:p>
+            <w:pPr>
+              <w:rPr>
+                <w:lang w:val="en-US"/>
+              </w:rPr>
+            </w:pPr>
+          </w:p>
+        </w:tc>
+      </w:tr>
+      <w:tr>
+        <w:tc>
+          <w:tcPr>
+            <w:tcW w:w="2315" w:type="dxa"/>
+          </w:tcPr>
+          <w:p>
+            <w:pPr>
+              <w:rPr>
+                <w:lang w:val="en-US"/>
+              </w:rPr>
+            </w:pPr>
+            <w:r>
+              <w:rPr>
+                <w:lang w:val="en-US"/>
+              </w:rPr>
+              <w:t>Identity, separate G</w:t>
+            </w:r>
+          </w:p>
+        </w:tc>
+        <w:tc>
+          <w:tcPr>
+            <w:tcW w:w="1921" w:type="dxa"/>
+          </w:tcPr>
+          <w:p>
+            <w:pPr>
+              <w:rPr>
+                <w:lang w:val="en-US"/>
+              </w:rPr>
+            </w:pPr>
+            <w:r>
+              <w:rPr>
+                <w:lang w:val="en-US"/>
+              </w:rPr>
+              <w:t>1.7</w:t>
+            </w:r>
+          </w:p>
+        </w:tc>
+        <w:tc>
+          <w:tcPr>
+            <w:tcW w:w="2519" w:type="dxa"/>
+          </w:tcPr>
+          <w:p>
+            <w:pPr>
+              <w:rPr>
+                <w:lang w:val="en-US"/>
+              </w:rPr>
+            </w:pPr>
+          </w:p>
+        </w:tc>
+        <w:tc>
+          <w:tcPr>
+            <w:tcW w:w="2261" w:type="dxa"/>
+          </w:tcPr>
+          <w:p>
+            <w:pPr>
+              <w:rPr>
+                <w:lang w:val="en-US"/>
+              </w:rPr>
+            </w:pPr>
+          </w:p>
+        </w:tc>
+      </w:tr>
+      <w:tr>
+        <w:tc>
+          <w:tcPr>
+            <w:tcW w:w="2315" w:type="dxa"/>
+          </w:tcPr>
+          <w:p>
+            <w:pPr>
+              <w:rPr>
+                <w:lang w:val="en-US"/>
+              </w:rPr>
+            </w:pPr>
+            <w:r>
+              <w:rPr>
+                <w:lang w:val="en-US"/>
+              </w:rPr>
+              <w:t>Rot90, one G</w:t>
+            </w:r>
+          </w:p>
+        </w:tc>
+        <w:tc>
+          <w:tcPr>
+            <w:tcW w:w="1921" w:type="dxa"/>
+          </w:tcPr>
+          <w:p>
+            <w:pPr>
+              <w:rPr>
+                <w:lang w:val="en-US"/>
+              </w:rPr>
+            </w:pPr>
+            <w:r>
+              <w:rPr>
+                <w:lang w:val="en-US"/>
+              </w:rPr>
+              <w:t>1.7</w:t>
+            </w:r>
+          </w:p>
+        </w:tc>
+        <w:tc>
+          <w:tcPr>
+            <w:tcW w:w="2519" w:type="dxa"/>
+          </w:tcPr>
+          <w:p>
+            <w:pPr>
+              <w:rPr>
+                <w:lang w:val="en-US"/>
+              </w:rPr>
+            </w:pPr>
+          </w:p>
+        </w:tc>
+        <w:tc>
+          <w:tcPr>
+            <w:tcW w:w="2261" w:type="dxa"/>
+          </w:tcPr>
+          <w:p>
+            <w:pPr>
+              <w:rPr>
+                <w:lang w:val="en-US"/>
+              </w:rPr>
+            </w:pPr>
+          </w:p>
+        </w:tc>
+      </w:tr>
+      <w:tr>
+        <w:tc>
+          <w:tcPr>
+            <w:tcW w:w="2315" w:type="dxa"/>
+          </w:tcPr>
+          <w:p>
+            <w:pPr>
+              <w:rPr>
+                <w:lang w:val="en-US"/>
+              </w:rPr>
+            </w:pPr>
+            <w:r>
+              <w:rPr>
+                <w:lang w:val="en-US"/>
+              </w:rPr>
+              <w:t>Rot90, separate G</w:t>
+            </w:r>
+          </w:p>
+        </w:tc>
+        <w:tc>
+          <w:tcPr>
+            <w:tcW w:w="1921" w:type="dxa"/>
+          </w:tcPr>
+          <w:p>
+            <w:pPr>
+              <w:rPr>
+                <w:lang w:val="en-US"/>
+              </w:rPr>
+            </w:pPr>
+            <w:r>
+              <w:rPr>
+                <w:lang w:val="en-US"/>
+              </w:rPr>
+              <w:t>1.7</w:t>
+            </w:r>
+          </w:p>
+        </w:tc>
+        <w:tc>
+          <w:tcPr>
+            <w:tcW w:w="2519" w:type="dxa"/>
+          </w:tcPr>
+          <w:p>
+            <w:pPr>
+              <w:ind w:left="720" w:hanging="720"/>
+              <w:rPr>
+                <w:lang w:val="en-US"/>
+              </w:rPr>
+            </w:pPr>
+          </w:p>
+        </w:tc>
+        <w:tc>
+          <w:tcPr>
+            <w:tcW w:w="2261" w:type="dxa"/>
+          </w:tcPr>
+          <w:p>
+            <w:pPr>
+              <w:rPr>
+                <w:lang w:val="en-US"/>
+              </w:rPr>
+            </w:pPr>
+          </w:p>
+        </w:tc>
+      </w:tr>
+      <w:tr>
+        <w:tc>
+          <w:tcPr>
+            <w:tcW w:w="2315" w:type="dxa"/>
+          </w:tcPr>
+          <w:p>
+            <w:pPr>
+              <w:rPr>
+                <w:lang w:val="en-US"/>
+              </w:rPr>
+            </w:pPr>
+            <w:r>
+              <w:rPr>
+                <w:lang w:val="en-US"/>
+              </w:rPr>
+              <w:t>Rot180, one G</w:t>
+            </w:r>
+          </w:p>
+        </w:tc>
+        <w:tc>
+          <w:tcPr>
+            <w:tcW w:w="1921" w:type="dxa"/>
+          </w:tcPr>
+          <w:p>
+            <w:pPr>
+              <w:rPr>
+                <w:lang w:val="en-US"/>
+              </w:rPr>
+            </w:pPr>
+            <w:r>
+              <w:rPr>
+                <w:lang w:val="en-US"/>
+              </w:rPr>
+              <w:t>1.7</w:t>
+            </w:r>
+          </w:p>
+        </w:tc>
+        <w:tc>
+          <w:tcPr>
+            <w:tcW w:w="2519" w:type="dxa"/>
+          </w:tcPr>
+          <w:p>
+            <w:pPr>
+              <w:rPr>
+                <w:lang w:val="en-US"/>
+              </w:rPr>
+            </w:pPr>
+          </w:p>
+        </w:tc>
+        <w:tc>
+          <w:tcPr>
+            <w:tcW w:w="2261" w:type="dxa"/>
+          </w:tcPr>
+          <w:p>
+            <w:pPr>
+              <w:rPr>
+                <w:lang w:val="en-US"/>
+              </w:rPr>
+            </w:pPr>
+          </w:p>
+        </w:tc>
+      </w:tr>
+      <w:tr>
+        <w:tc>
+          <w:tcPr>
+            <w:tcW w:w="2315" w:type="dxa"/>
+          </w:tcPr>
+          <w:p>
+            <w:pPr>
+              <w:rPr>
+                <w:lang w:val="en-US"/>
+              </w:rPr>
+            </w:pPr>
+            <w:r>
+              <w:rPr>
+                <w:lang w:val="en-US"/>
+              </w:rPr>
+              <w:t>Rot180, separate G</w:t>
+            </w:r>
+          </w:p>
+        </w:tc>
+        <w:tc>
+          <w:tcPr>
+            <w:tcW w:w="1921" w:type="dxa"/>
+          </w:tcPr>
+          <w:p>
+            <w:pPr>
+              <w:rPr>
+                <w:lang w:val="en-US"/>
+              </w:rPr>
+            </w:pPr>
+            <w:r>
+              <w:rPr>
+                <w:lang w:val="en-US"/>
+              </w:rPr>
+              <w:t>1.7</w:t>
+            </w:r>
+          </w:p>
+        </w:tc>
+        <w:tc>
+          <w:tcPr>
+            <w:tcW w:w="2519" w:type="dxa"/>
+          </w:tcPr>
+          <w:p>
+            <w:pPr>
+              <w:rPr>
+                <w:lang w:val="en-US"/>
+              </w:rPr>
+            </w:pPr>
+          </w:p>
+        </w:tc>
+        <w:tc>
+          <w:tcPr>
+            <w:tcW w:w="2261" w:type="dxa"/>
+          </w:tcPr>
+          <w:p>
+            <w:pPr>
+              <w:rPr>
+                <w:lang w:val="en-US"/>
+              </w:rPr>
+            </w:pPr>
+          </w:p>
+        </w:tc>
+      </w:tr>
+      <w:tr>
+        <w:tc>
+          <w:tcPr>
+            <w:tcW w:w="2315" w:type="dxa"/>
+          </w:tcPr>
+          <w:p>
+            <w:pPr>
+              <w:rPr>
+                <w:lang w:val="en-US"/>
+              </w:rPr>
+            </w:pPr>
+            <w:r>
+              <w:rPr>
+                <w:lang w:val="en-US"/>
+              </w:rPr>
+              <w:t>Identity + noise (var 0.1), one G</w:t>
+            </w:r>
+          </w:p>
+        </w:tc>
+        <w:tc>
+          <w:tcPr>
+            <w:tcW w:w="1921" w:type="dxa"/>
+          </w:tcPr>
+          <w:p>
+            <w:pPr>
+              <w:rPr>
+                <w:lang w:val="en-US"/>
+              </w:rPr>
+            </w:pPr>
+            <w:r>
+              <w:rPr>
+                <w:lang w:val="en-US"/>
+              </w:rPr>
+              <w:t>1.7</w:t>
+            </w:r>
+          </w:p>
+        </w:tc>
+        <w:tc>
+          <w:tcPr>
+            <w:tcW w:w="2519" w:type="dxa"/>
+          </w:tcPr>
+          <w:p>
+            <w:pPr>
+              <w:rPr>
+                <w:lang w:val="en-US"/>
+              </w:rPr>
+            </w:pPr>
+          </w:p>
+        </w:tc>
+        <w:tc>
+          <w:tcPr>
+            <w:tcW w:w="2261" w:type="dxa"/>
+          </w:tcPr>
+          <w:p>
+            <w:pPr>
+              <w:rPr>
+                <w:lang w:val="en-US"/>
+              </w:rPr>
+            </w:pPr>
+          </w:p>
+        </w:tc>
+      </w:tr>
+      <w:tr>
+        <w:tc>
+          <w:tcPr>
+            <w:tcW w:w="2315" w:type="dxa"/>
+          </w:tcPr>
+          <w:p>
+            <w:pPr>
+              <w:rPr>
+                <w:lang w:val="en-US"/>
+              </w:rPr>
+            </w:pPr>
+            <w:r>
+              <w:rPr>
+                <w:lang w:val="en-US"/>
+              </w:rPr>
+              <w:t>Identity + noise (var 0.1), separate G</w:t>
+            </w:r>
+          </w:p>
+        </w:tc>
+        <w:tc>
+          <w:tcPr>
+            <w:tcW w:w="1921" w:type="dxa"/>
+          </w:tcPr>
+          <w:p>
+            <w:pPr>
+              <w:rPr>
+                <w:lang w:val="en-US"/>
+              </w:rPr>
+            </w:pPr>
+            <w:r>
+              <w:rPr>
+                <w:lang w:val="en-US"/>
+              </w:rPr>
+              <w:t>1.7</w:t>
+            </w:r>
+          </w:p>
+        </w:tc>
+        <w:tc>
+          <w:tcPr>
+            <w:tcW w:w="2519" w:type="dxa"/>
+          </w:tcPr>
+          <w:p>
+            <w:pPr>
+              <w:rPr>
+                <w:lang w:val="en-US"/>
+              </w:rPr>
+            </w:pPr>
+          </w:p>
+        </w:tc>
+        <w:tc>
+          <w:tcPr>
+            <w:tcW w:w="2261" w:type="dxa"/>
+          </w:tcPr>
+          <w:p>
+            <w:pPr>
+              <w:rPr>
+                <w:lang w:val="en-US"/>
+              </w:rPr>
+            </w:pPr>
+          </w:p>
+        </w:tc>
+      </w:tr>
+      <w:tr>
+        <w:tc>
+          <w:tcPr>
+            <w:tcW w:w="2315" w:type="dxa"/>
+          </w:tcPr>
+          <w:p>
+            <w:pPr>
+              <w:rPr>
+                <w:lang w:val="en-US"/>
+              </w:rPr>
+            </w:pPr>
+            <w:r>
+              <w:rPr>
+                <w:lang w:val="en-US"/>
+              </w:rPr>
+              <w:t>Rot90 + noise (var 0.1), one G</w:t>
+            </w:r>
+          </w:p>
+        </w:tc>
+        <w:tc>
+          <w:tcPr>
+            <w:tcW w:w="1921" w:type="dxa"/>
+          </w:tcPr>
+          <w:p>
+            <w:pPr>
+              <w:rPr>
+                <w:lang w:val="en-US"/>
+              </w:rPr>
+            </w:pPr>
+            <w:r>
+              <w:rPr>
+                <w:lang w:val="en-US"/>
+              </w:rPr>
+              <w:t>1.7</w:t>
+            </w:r>
+          </w:p>
+        </w:tc>
+        <w:tc>
+          <w:tcPr>
+            <w:tcW w:w="2519" w:type="dxa"/>
+          </w:tcPr>
+          <w:p>
+            <w:pPr>
+              <w:rPr>
+                <w:lang w:val="en-US"/>
+              </w:rPr>
+            </w:pPr>
+          </w:p>
+        </w:tc>
+        <w:tc>
+          <w:tcPr>
+            <w:tcW w:w="2261" w:type="dxa"/>
+          </w:tcPr>
+          <w:p>
+            <w:pPr>
+              <w:rPr>
+                <w:lang w:val="en-US"/>
+              </w:rPr>
+            </w:pPr>
+          </w:p>
+        </w:tc>
+      </w:tr>
+      <w:tr>
+        <w:tc>
+          <w:tcPr>
+            <w:tcW w:w="2315" w:type="dxa"/>
+          </w:tcPr>
+          <w:p>
+            <w:pPr>
+              <w:rPr>
+                <w:lang w:val="en-US"/>
+              </w:rPr>
+            </w:pPr>
+            <w:r>
+              <w:rPr>
+                <w:lang w:val="en-US"/>
+              </w:rPr>
+              <w:lastRenderedPageBreak/>
+              <w:t>Rot90 + noise (var 0.1), separate G</w:t>
+            </w:r>
+          </w:p>
+        </w:tc>
+        <w:tc>
+          <w:tcPr>
+            <w:tcW w:w="1921" w:type="dxa"/>
+          </w:tcPr>
+          <w:p>
+            <w:pPr>
+              <w:rPr>
+                <w:lang w:val="en-US"/>
+              </w:rPr>
+            </w:pPr>
+            <w:r>
+              <w:rPr>
+                <w:lang w:val="en-US"/>
+              </w:rPr>
+              <w:t>1.7</w:t>
+            </w:r>
+          </w:p>
+        </w:tc>
+        <w:tc>
+          <w:tcPr>
+            <w:tcW w:w="2519" w:type="dxa"/>
+          </w:tcPr>
+          <w:p>
+            <w:pPr>
+              <w:rPr>
+                <w:lang w:val="en-US"/>
+              </w:rPr>
+            </w:pPr>
+          </w:p>
+        </w:tc>
+        <w:tc>
+          <w:tcPr>
+            <w:tcW w:w="2261" w:type="dxa"/>
+          </w:tcPr>
+          <w:p>
+            <w:pPr>
+              <w:rPr>
+                <w:lang w:val="en-US"/>
+              </w:rPr>
+            </w:pPr>
+          </w:p>
+        </w:tc>
+      </w:tr>
+      <w:tr>
+        <w:tc>
+          <w:tcPr>
+            <w:tcW w:w="2315" w:type="dxa"/>
+          </w:tcPr>
+          <w:p>
+            <w:pPr>
+              <w:rPr>
+                <w:lang w:val="en-US"/>
+              </w:rPr>
+            </w:pPr>
+            <w:r>
+              <w:rPr>
+                <w:lang w:val="en-US"/>
+              </w:rPr>
+              <w:t>Rot180 + noise (var 0.1), one G</w:t>
+            </w:r>
+          </w:p>
+        </w:tc>
+        <w:tc>
+          <w:tcPr>
+            <w:tcW w:w="1921" w:type="dxa"/>
+          </w:tcPr>
+          <w:p>
+            <w:pPr>
+              <w:rPr>
+                <w:lang w:val="en-US"/>
+              </w:rPr>
+            </w:pPr>
+            <w:r>
+              <w:rPr>
+                <w:lang w:val="en-US"/>
+              </w:rPr>
+              <w:t>1.7</w:t>
+            </w:r>
+          </w:p>
+        </w:tc>
+        <w:tc>
+          <w:tcPr>
+            <w:tcW w:w="2519" w:type="dxa"/>
+          </w:tcPr>
+          <w:p>
+            <w:pPr>
+              <w:rPr>
+                <w:lang w:val="en-US"/>
+              </w:rPr>
+            </w:pPr>
+          </w:p>
+        </w:tc>
+        <w:tc>
+          <w:tcPr>
+            <w:tcW w:w="2261" w:type="dxa"/>
+          </w:tcPr>
+          <w:p>
+            <w:pPr>
+              <w:rPr>
+                <w:lang w:val="en-US"/>
+              </w:rPr>
+            </w:pPr>
+          </w:p>
+        </w:tc>
+      </w:tr>
+      <w:tr>
+        <w:tc>
+          <w:tcPr>
+            <w:tcW w:w="2315" w:type="dxa"/>
+          </w:tcPr>
+          <w:p>
+            <w:pPr>
+              <w:rPr>
+                <w:lang w:val="en-US"/>
+              </w:rPr>
+            </w:pPr>
+            <w:r>
+              <w:rPr>
+                <w:lang w:val="en-US"/>
+              </w:rPr>
+              <w:t>Rot180 + noise (var 0.1), separate G</w:t>
+            </w:r>
+          </w:p>
+        </w:tc>
+        <w:tc>
+          <w:tcPr>
+            <w:tcW w:w="1921" w:type="dxa"/>
+          </w:tcPr>
+          <w:p>
+            <w:pPr>
+              <w:rPr>
+                <w:lang w:val="en-US"/>
+              </w:rPr>
+            </w:pPr>
+            <w:r>
+              <w:rPr>
+                <w:lang w:val="en-US"/>
+              </w:rPr>
+              <w:t>1.7</w:t>
+            </w:r>
+          </w:p>
+        </w:tc>
+        <w:tc>
+          <w:tcPr>
+            <w:tcW w:w="2519" w:type="dxa"/>
+          </w:tcPr>
+          <w:p>
+            <w:pPr>
+              <w:rPr>
+                <w:lang w:val="en-US"/>
+              </w:rPr>
+            </w:pPr>
+          </w:p>
+        </w:tc>
+        <w:tc>
+          <w:tcPr>
+            <w:tcW w:w="2261" w:type="dxa"/>
+          </w:tcPr>
+          <w:p>
+            <w:pPr>
+              <w:rPr>
+                <w:lang w:val="en-US"/>
+              </w:rPr>
+            </w:pPr>
+          </w:p>
+        </w:tc>
+      </w:tr>
+      <w:tr>
+        <w:tc>
+          <w:tcPr>
+            <w:tcW w:w="2315" w:type="dxa"/>
+          </w:tcPr>
+          <w:p>
+            <w:pPr>
+              <w:rPr>
+                <w:lang w:val="en-US"/>
+              </w:rPr>
+            </w:pPr>
+            <w:r>
+              <w:rPr>
+                <w:lang w:val="en-US"/>
+              </w:rPr>
+              <w:t>Identity + noise (var 0.</w:t>
+            </w:r>
+            <w:r>
+              <w:rPr>
+                <w:lang w:val="en-US"/>
+              </w:rPr>
+              <w:t>05</w:t>
+            </w:r>
+            <w:r>
+              <w:rPr>
+                <w:lang w:val="en-US"/>
+              </w:rPr>
+              <w:t>), one G</w:t>
+            </w:r>
+          </w:p>
+        </w:tc>
+        <w:tc>
+          <w:tcPr>
+            <w:tcW w:w="1921" w:type="dxa"/>
+          </w:tcPr>
+          <w:p>
+            <w:pPr>
+              <w:rPr>
+                <w:lang w:val="en-US"/>
+              </w:rPr>
+            </w:pPr>
+            <w:r>
+              <w:rPr>
+                <w:lang w:val="en-US"/>
+              </w:rPr>
+              <w:t>1.7</w:t>
+            </w:r>
+          </w:p>
+        </w:tc>
+        <w:tc>
+          <w:tcPr>
+            <w:tcW w:w="2519" w:type="dxa"/>
+          </w:tcPr>
+          <w:p>
+            <w:pPr>
+              <w:rPr>
+                <w:lang w:val="en-US"/>
+              </w:rPr>
+            </w:pPr>
+          </w:p>
+        </w:tc>
+        <w:tc>
+          <w:tcPr>
+            <w:tcW w:w="2261" w:type="dxa"/>
+          </w:tcPr>
+          <w:p>
+            <w:pPr>
+              <w:rPr>
+                <w:lang w:val="en-US"/>
+              </w:rPr>
+            </w:pPr>
+          </w:p>
+        </w:tc>
+      </w:tr>
+      <w:tr>
+        <w:tc>
+          <w:tcPr>
+            <w:tcW w:w="2315" w:type="dxa"/>
+          </w:tcPr>
+          <w:p>
+            <w:pPr>
+              <w:rPr>
+                <w:lang w:val="en-US"/>
+              </w:rPr>
+            </w:pPr>
+            <w:r>
+              <w:rPr>
+                <w:lang w:val="en-US"/>
+              </w:rPr>
+              <w:t>Identity + noise (var 0.</w:t>
+            </w:r>
+            <w:r>
+              <w:rPr>
+                <w:lang w:val="en-US"/>
+              </w:rPr>
+              <w:t>05</w:t>
+            </w:r>
+            <w:r>
+              <w:rPr>
+                <w:lang w:val="en-US"/>
+              </w:rPr>
+              <w:t>), separate G</w:t>
+            </w:r>
+          </w:p>
+        </w:tc>
+        <w:tc>
+          <w:tcPr>
+            <w:tcW w:w="1921" w:type="dxa"/>
+          </w:tcPr>
+          <w:p>
+            <w:pPr>
+              <w:rPr>
+                <w:lang w:val="en-US"/>
+              </w:rPr>
+            </w:pPr>
+            <w:r>
+              <w:rPr>
+                <w:lang w:val="en-US"/>
+              </w:rPr>
+              <w:t>1.7</w:t>
+            </w:r>
+          </w:p>
+        </w:tc>
+        <w:tc>
+          <w:tcPr>
+            <w:tcW w:w="2519" w:type="dxa"/>
+          </w:tcPr>
+          <w:p>
+            <w:pPr>
+              <w:rPr>
+                <w:lang w:val="en-US"/>
+              </w:rPr>
+            </w:pPr>
+          </w:p>
+        </w:tc>
+        <w:tc>
+          <w:tcPr>
+            <w:tcW w:w="2261" w:type="dxa"/>
+          </w:tcPr>
+          <w:p>
+            <w:pPr>
+              <w:rPr>
+                <w:lang w:val="en-US"/>
+              </w:rPr>
+            </w:pPr>
+          </w:p>
+        </w:tc>
+      </w:tr>
+      <w:tr>
+        <w:tc>
+          <w:tcPr>
+            <w:tcW w:w="2315" w:type="dxa"/>
+          </w:tcPr>
+          <w:p>
+            <w:pPr>
+              <w:rPr>
+                <w:lang w:val="en-US"/>
+              </w:rPr>
+            </w:pPr>
+            <w:r>
+              <w:rPr>
+                <w:lang w:val="en-US"/>
+              </w:rPr>
+              <w:t>Rot90 + noise (var 0.</w:t>
+            </w:r>
+            <w:r>
+              <w:rPr>
+                <w:lang w:val="en-US"/>
+              </w:rPr>
+              <w:t>05</w:t>
+            </w:r>
+            <w:r>
+              <w:rPr>
+                <w:lang w:val="en-US"/>
+              </w:rPr>
+              <w:t>), one G</w:t>
+            </w:r>
+          </w:p>
+        </w:tc>
+        <w:tc>
+          <w:tcPr>
+            <w:tcW w:w="1921" w:type="dxa"/>
+          </w:tcPr>
+          <w:p>
+            <w:pPr>
+              <w:rPr>
+                <w:lang w:val="en-US"/>
+              </w:rPr>
+            </w:pPr>
+            <w:r>
+              <w:rPr>
+                <w:lang w:val="en-US"/>
+              </w:rPr>
+              <w:t>1.7</w:t>
+            </w:r>
+          </w:p>
+        </w:tc>
+        <w:tc>
+          <w:tcPr>
+            <w:tcW w:w="2519" w:type="dxa"/>
+          </w:tcPr>
+          <w:p>
+            <w:pPr>
+              <w:rPr>
+                <w:lang w:val="en-US"/>
+              </w:rPr>
+            </w:pPr>
+          </w:p>
+        </w:tc>
+        <w:tc>
+          <w:tcPr>
+            <w:tcW w:w="2261" w:type="dxa"/>
+          </w:tcPr>
+          <w:p>
+            <w:pPr>
+              <w:rPr>
+                <w:lang w:val="en-US"/>
+              </w:rPr>
+            </w:pPr>
+          </w:p>
+        </w:tc>
+      </w:tr>
+      <w:tr>
+        <w:tc>
+          <w:tcPr>
+            <w:tcW w:w="2315" w:type="dxa"/>
+          </w:tcPr>
+          <w:p>
+            <w:pPr>
+              <w:rPr>
+                <w:lang w:val="en-US"/>
+              </w:rPr>
+            </w:pPr>
+            <w:r>
+              <w:rPr>
+                <w:lang w:val="en-US"/>
+              </w:rPr>
+              <w:t>Rot90 + noise (var 0.</w:t>
+            </w:r>
+            <w:r>
+              <w:rPr>
+                <w:lang w:val="en-US"/>
+              </w:rPr>
+              <w:t>05</w:t>
+            </w:r>
+            <w:r>
+              <w:rPr>
+                <w:lang w:val="en-US"/>
+              </w:rPr>
+              <w:t>), separate G</w:t>
+            </w:r>
+          </w:p>
+        </w:tc>
+        <w:tc>
+          <w:tcPr>
+            <w:tcW w:w="1921" w:type="dxa"/>
+          </w:tcPr>
+          <w:p>
+            <w:pPr>
+              <w:rPr>
+                <w:lang w:val="en-US"/>
+              </w:rPr>
+            </w:pPr>
+            <w:r>
+              <w:rPr>
+                <w:lang w:val="en-US"/>
+              </w:rPr>
+              <w:t>1.7</w:t>
+            </w:r>
+          </w:p>
+        </w:tc>
+        <w:tc>
+          <w:tcPr>
+            <w:tcW w:w="2519" w:type="dxa"/>
+          </w:tcPr>
+          <w:p>
+            <w:pPr>
+              <w:rPr>
+                <w:lang w:val="en-US"/>
+              </w:rPr>
+            </w:pPr>
+          </w:p>
+        </w:tc>
+        <w:tc>
+          <w:tcPr>
+            <w:tcW w:w="2261" w:type="dxa"/>
+          </w:tcPr>
+          <w:p>
+            <w:pPr>
+              <w:rPr>
+                <w:lang w:val="en-US"/>
+              </w:rPr>
+            </w:pPr>
+          </w:p>
+        </w:tc>
+      </w:tr>
+      <w:tr>
+        <w:tc>
+          <w:tcPr>
+            <w:tcW w:w="2315" w:type="dxa"/>
+          </w:tcPr>
+          <w:p>
+            <w:pPr>
+              <w:rPr>
+                <w:lang w:val="en-US"/>
+              </w:rPr>
+            </w:pPr>
+            <w:r>
+              <w:rPr>
+                <w:lang w:val="en-US"/>
+              </w:rPr>
+              <w:t>Rot180 + noise (var 0.</w:t>
+            </w:r>
+            <w:r>
+              <w:rPr>
+                <w:lang w:val="en-US"/>
+              </w:rPr>
+              <w:t>05</w:t>
+            </w:r>
+            <w:r>
+              <w:rPr>
+                <w:lang w:val="en-US"/>
+              </w:rPr>
+              <w:t>), one G</w:t>
+            </w:r>
+          </w:p>
+        </w:tc>
+        <w:tc>
+          <w:tcPr>
+            <w:tcW w:w="1921" w:type="dxa"/>
+          </w:tcPr>
+          <w:p>
+            <w:pPr>
+              <w:rPr>
+                <w:lang w:val="en-US"/>
+              </w:rPr>
+            </w:pPr>
+            <w:r>
+              <w:rPr>
+                <w:lang w:val="en-US"/>
+              </w:rPr>
+              <w:t>1.7</w:t>
+            </w:r>
+          </w:p>
+        </w:tc>
+        <w:tc>
+          <w:tcPr>
+            <w:tcW w:w="2519" w:type="dxa"/>
+          </w:tcPr>
+          <w:p>
+            <w:pPr>
+              <w:rPr>
+                <w:lang w:val="en-US"/>
+              </w:rPr>
+            </w:pPr>
+          </w:p>
+        </w:tc>
+        <w:tc>
+          <w:tcPr>
+            <w:tcW w:w="2261" w:type="dxa"/>
+          </w:tcPr>
+          <w:p>
+            <w:pPr>
+              <w:rPr>
+                <w:lang w:val="en-US"/>
+              </w:rPr>
+            </w:pPr>
+          </w:p>
+        </w:tc>
+      </w:tr>
+      <w:tr>
+        <w:tc>
+          <w:tcPr>
+            <w:tcW w:w="2315" w:type="dxa"/>
+          </w:tcPr>
+          <w:p>
+            <w:pPr>
+              <w:rPr>
+                <w:lang w:val="en-US"/>
+              </w:rPr>
+            </w:pPr>
+            <w:r>
+              <w:rPr>
+                <w:lang w:val="en-US"/>
+              </w:rPr>
+              <w:t>Rot180 + noise (var 0.</w:t>
+            </w:r>
+            <w:r>
+              <w:rPr>
+                <w:lang w:val="en-US"/>
+              </w:rPr>
+              <w:t>05</w:t>
+            </w:r>
+            <w:r>
+              <w:rPr>
+                <w:lang w:val="en-US"/>
+              </w:rPr>
+              <w:t>), separate G</w:t>
+            </w:r>
+          </w:p>
+        </w:tc>
+        <w:tc>
+          <w:tcPr>
+            <w:tcW w:w="1921" w:type="dxa"/>
+          </w:tcPr>
+          <w:p>
+            <w:pPr>
+              <w:rPr>
+                <w:lang w:val="en-US"/>
+              </w:rPr>
+            </w:pPr>
+            <w:r>
+              <w:rPr>
+                <w:lang w:val="en-US"/>
+              </w:rPr>
+              <w:t>1.7</w:t>
+            </w:r>
+          </w:p>
+        </w:tc>
+        <w:tc>
+          <w:tcPr>
+            <w:tcW w:w="2519" w:type="dxa"/>
+          </w:tcPr>
+          <w:p>
+            <w:pPr>
+              <w:rPr>
+                <w:lang w:val="en-US"/>
+              </w:rPr>
+            </w:pPr>
+          </w:p>
+        </w:tc>
+        <w:tc>
+          <w:tcPr>
+            <w:tcW w:w="2261" w:type="dxa"/>
           </w:tcPr>
           <w:p>
             <w:pPr>

</xml_diff>